<commit_message>
Add relationships to documentation
</commit_message>
<xml_diff>
--- a/docs/FiBEM_model.docx
+++ b/docs/FiBEM_model.docx
@@ -92,7 +92,7 @@
           <w:r>
             <w:fldChar w:fldCharType="separate"/>
           </w:r>
-          <w:hyperlink w:anchor="_Toc110000143" w:history="1">
+          <w:hyperlink w:anchor="_Toc110092422" w:history="1">
             <w:r>
               <w:rPr>
                 <w:rStyle w:val="Hyperlink"/>
@@ -120,7 +120,7 @@
                 <w:noProof/>
                 <w:webHidden/>
               </w:rPr>
-              <w:instrText xml:space="preserve"> PAGEREF _Toc110000143 \h </w:instrText>
+              <w:instrText xml:space="preserve"> PAGEREF _Toc110092422 \h </w:instrText>
             </w:r>
             <w:r>
               <w:rPr>
@@ -163,13 +163,14 @@
               <w:lang w:eastAsia="de-DE"/>
             </w:rPr>
           </w:pPr>
-          <w:hyperlink w:anchor="_Toc110000144" w:history="1">
+          <w:hyperlink w:anchor="_Toc110092423" w:history="1">
             <w:r>
               <w:rPr>
                 <w:rStyle w:val="Hyperlink"/>
                 <w:noProof/>
-              </w:rPr>
-              <w:t>Equipment</w:t>
+                <w:lang w:val="en-US"/>
+              </w:rPr>
+              <w:t>Relationships</w:t>
             </w:r>
             <w:r>
               <w:rPr>
@@ -190,7 +191,7 @@
                 <w:noProof/>
                 <w:webHidden/>
               </w:rPr>
-              <w:instrText xml:space="preserve"> PAGEREF _Toc110000144 \h </w:instrText>
+              <w:instrText xml:space="preserve"> PAGEREF _Toc110092423 \h </w:instrText>
             </w:r>
             <w:r>
               <w:rPr>
@@ -211,6 +212,76 @@
                 <w:webHidden/>
               </w:rPr>
               <w:t>3</w:t>
+            </w:r>
+            <w:r>
+              <w:rPr>
+                <w:noProof/>
+                <w:webHidden/>
+              </w:rPr>
+              <w:fldChar w:fldCharType="end"/>
+            </w:r>
+          </w:hyperlink>
+        </w:p>
+        <w:p>
+          <w:pPr>
+            <w:pStyle w:val="TOC1"/>
+            <w:tabs>
+              <w:tab w:val="right" w:leader="dot" w:pos="9062"/>
+            </w:tabs>
+            <w:rPr>
+              <w:rFonts w:eastAsiaTheme="minorEastAsia"/>
+              <w:noProof/>
+              <w:lang w:eastAsia="de-DE"/>
+            </w:rPr>
+          </w:pPr>
+          <w:hyperlink w:anchor="_Toc110092424" w:history="1">
+            <w:r>
+              <w:rPr>
+                <w:rStyle w:val="Hyperlink"/>
+                <w:noProof/>
+              </w:rPr>
+              <w:t>Equipment</w:t>
+            </w:r>
+            <w:r>
+              <w:rPr>
+                <w:noProof/>
+                <w:webHidden/>
+              </w:rPr>
+              <w:tab/>
+            </w:r>
+            <w:r>
+              <w:rPr>
+                <w:noProof/>
+                <w:webHidden/>
+              </w:rPr>
+              <w:fldChar w:fldCharType="begin"/>
+            </w:r>
+            <w:r>
+              <w:rPr>
+                <w:noProof/>
+                <w:webHidden/>
+              </w:rPr>
+              <w:instrText xml:space="preserve"> PAGEREF _Toc110092424 \h </w:instrText>
+            </w:r>
+            <w:r>
+              <w:rPr>
+                <w:noProof/>
+                <w:webHidden/>
+              </w:rPr>
+            </w:r>
+            <w:r>
+              <w:rPr>
+                <w:noProof/>
+                <w:webHidden/>
+              </w:rPr>
+              <w:fldChar w:fldCharType="separate"/>
+            </w:r>
+            <w:r>
+              <w:rPr>
+                <w:noProof/>
+                <w:webHidden/>
+              </w:rPr>
+              <w:t>4</w:t>
             </w:r>
             <w:r>
               <w:rPr>
@@ -233,7 +304,7 @@
               <w:lang w:eastAsia="de-DE"/>
             </w:rPr>
           </w:pPr>
-          <w:hyperlink w:anchor="_Toc110000145" w:history="1">
+          <w:hyperlink w:anchor="_Toc110092425" w:history="1">
             <w:r>
               <w:rPr>
                 <w:rStyle w:val="Hyperlink"/>
@@ -260,7 +331,7 @@
                 <w:noProof/>
                 <w:webHidden/>
               </w:rPr>
-              <w:instrText xml:space="preserve"> PAGEREF _Toc110000145 \h </w:instrText>
+              <w:instrText xml:space="preserve"> PAGEREF _Toc110092425 \h </w:instrText>
             </w:r>
             <w:r>
               <w:rPr>
@@ -280,7 +351,7 @@
                 <w:noProof/>
                 <w:webHidden/>
               </w:rPr>
-              <w:t>3</w:t>
+              <w:t>4</w:t>
             </w:r>
             <w:r>
               <w:rPr>
@@ -303,7 +374,7 @@
               <w:lang w:eastAsia="de-DE"/>
             </w:rPr>
           </w:pPr>
-          <w:hyperlink w:anchor="_Toc110000146" w:history="1">
+          <w:hyperlink w:anchor="_Toc110092426" w:history="1">
             <w:r>
               <w:rPr>
                 <w:rStyle w:val="Hyperlink"/>
@@ -330,7 +401,7 @@
                 <w:noProof/>
                 <w:webHidden/>
               </w:rPr>
-              <w:instrText xml:space="preserve"> PAGEREF _Toc110000146 \h </w:instrText>
+              <w:instrText xml:space="preserve"> PAGEREF _Toc110092426 \h </w:instrText>
             </w:r>
             <w:r>
               <w:rPr>
@@ -350,7 +421,7 @@
                 <w:noProof/>
                 <w:webHidden/>
               </w:rPr>
-              <w:t>5</w:t>
+              <w:t>6</w:t>
             </w:r>
             <w:r>
               <w:rPr>
@@ -373,7 +444,7 @@
               <w:lang w:eastAsia="de-DE"/>
             </w:rPr>
           </w:pPr>
-          <w:hyperlink w:anchor="_Toc110000147" w:history="1">
+          <w:hyperlink w:anchor="_Toc110092427" w:history="1">
             <w:r>
               <w:rPr>
                 <w:rStyle w:val="Hyperlink"/>
@@ -400,7 +471,7 @@
                 <w:noProof/>
                 <w:webHidden/>
               </w:rPr>
-              <w:instrText xml:space="preserve"> PAGEREF _Toc110000147 \h </w:instrText>
+              <w:instrText xml:space="preserve"> PAGEREF _Toc110092427 \h </w:instrText>
             </w:r>
             <w:r>
               <w:rPr>
@@ -420,7 +491,7 @@
                 <w:noProof/>
                 <w:webHidden/>
               </w:rPr>
-              <w:t>7</w:t>
+              <w:t>8</w:t>
             </w:r>
             <w:r>
               <w:rPr>
@@ -443,7 +514,7 @@
               <w:lang w:eastAsia="de-DE"/>
             </w:rPr>
           </w:pPr>
-          <w:hyperlink w:anchor="_Toc110000148" w:history="1">
+          <w:hyperlink w:anchor="_Toc110092428" w:history="1">
             <w:r>
               <w:rPr>
                 <w:rStyle w:val="Hyperlink"/>
@@ -470,7 +541,7 @@
                 <w:noProof/>
                 <w:webHidden/>
               </w:rPr>
-              <w:instrText xml:space="preserve"> PAGEREF _Toc110000148 \h </w:instrText>
+              <w:instrText xml:space="preserve"> PAGEREF _Toc110092428 \h </w:instrText>
             </w:r>
             <w:r>
               <w:rPr>
@@ -490,7 +561,7 @@
                 <w:noProof/>
                 <w:webHidden/>
               </w:rPr>
-              <w:t>9</w:t>
+              <w:t>10</w:t>
             </w:r>
             <w:r>
               <w:rPr>
@@ -513,7 +584,7 @@
               <w:lang w:eastAsia="de-DE"/>
             </w:rPr>
           </w:pPr>
-          <w:hyperlink w:anchor="_Toc110000149" w:history="1">
+          <w:hyperlink w:anchor="_Toc110092429" w:history="1">
             <w:r>
               <w:rPr>
                 <w:rStyle w:val="Hyperlink"/>
@@ -541,7 +612,7 @@
                 <w:noProof/>
                 <w:webHidden/>
               </w:rPr>
-              <w:instrText xml:space="preserve"> PAGEREF _Toc110000149 \h </w:instrText>
+              <w:instrText xml:space="preserve"> PAGEREF _Toc110092429 \h </w:instrText>
             </w:r>
             <w:r>
               <w:rPr>
@@ -561,7 +632,7 @@
                 <w:noProof/>
                 <w:webHidden/>
               </w:rPr>
-              <w:t>11</w:t>
+              <w:t>12</w:t>
             </w:r>
             <w:r>
               <w:rPr>
@@ -584,7 +655,7 @@
               <w:lang w:eastAsia="de-DE"/>
             </w:rPr>
           </w:pPr>
-          <w:hyperlink w:anchor="_Toc110000150" w:history="1">
+          <w:hyperlink w:anchor="_Toc110092430" w:history="1">
             <w:r>
               <w:rPr>
                 <w:rStyle w:val="Hyperlink"/>
@@ -612,7 +683,7 @@
                 <w:noProof/>
                 <w:webHidden/>
               </w:rPr>
-              <w:instrText xml:space="preserve"> PAGEREF _Toc110000150 \h </w:instrText>
+              <w:instrText xml:space="preserve"> PAGEREF _Toc110092430 \h </w:instrText>
             </w:r>
             <w:r>
               <w:rPr>
@@ -632,7 +703,7 @@
                 <w:noProof/>
                 <w:webHidden/>
               </w:rPr>
-              <w:t>13</w:t>
+              <w:t>14</w:t>
             </w:r>
             <w:r>
               <w:rPr>
@@ -655,7 +726,7 @@
               <w:lang w:eastAsia="de-DE"/>
             </w:rPr>
           </w:pPr>
-          <w:hyperlink w:anchor="_Toc110000151" w:history="1">
+          <w:hyperlink w:anchor="_Toc110092431" w:history="1">
             <w:r>
               <w:rPr>
                 <w:rStyle w:val="Hyperlink"/>
@@ -683,7 +754,7 @@
                 <w:noProof/>
                 <w:webHidden/>
               </w:rPr>
-              <w:instrText xml:space="preserve"> PAGEREF _Toc110000151 \h </w:instrText>
+              <w:instrText xml:space="preserve"> PAGEREF _Toc110092431 \h </w:instrText>
             </w:r>
             <w:r>
               <w:rPr>
@@ -703,7 +774,7 @@
                 <w:noProof/>
                 <w:webHidden/>
               </w:rPr>
-              <w:t>15</w:t>
+              <w:t>16</w:t>
             </w:r>
             <w:r>
               <w:rPr>
@@ -726,7 +797,7 @@
               <w:lang w:eastAsia="de-DE"/>
             </w:rPr>
           </w:pPr>
-          <w:hyperlink w:anchor="_Toc110000152" w:history="1">
+          <w:hyperlink w:anchor="_Toc110092432" w:history="1">
             <w:r>
               <w:rPr>
                 <w:rStyle w:val="Hyperlink"/>
@@ -754,7 +825,7 @@
                 <w:noProof/>
                 <w:webHidden/>
               </w:rPr>
-              <w:instrText xml:space="preserve"> PAGEREF _Toc110000152 \h </w:instrText>
+              <w:instrText xml:space="preserve"> PAGEREF _Toc110092432 \h </w:instrText>
             </w:r>
             <w:r>
               <w:rPr>
@@ -774,7 +845,7 @@
                 <w:noProof/>
                 <w:webHidden/>
               </w:rPr>
-              <w:t>17</w:t>
+              <w:t>18</w:t>
             </w:r>
             <w:r>
               <w:rPr>
@@ -797,7 +868,7 @@
               <w:lang w:eastAsia="de-DE"/>
             </w:rPr>
           </w:pPr>
-          <w:hyperlink w:anchor="_Toc110000153" w:history="1">
+          <w:hyperlink w:anchor="_Toc110092433" w:history="1">
             <w:r>
               <w:rPr>
                 <w:rStyle w:val="Hyperlink"/>
@@ -825,7 +896,7 @@
                 <w:noProof/>
                 <w:webHidden/>
               </w:rPr>
-              <w:instrText xml:space="preserve"> PAGEREF _Toc110000153 \h </w:instrText>
+              <w:instrText xml:space="preserve"> PAGEREF _Toc110092433 \h </w:instrText>
             </w:r>
             <w:r>
               <w:rPr>
@@ -845,7 +916,7 @@
                 <w:noProof/>
                 <w:webHidden/>
               </w:rPr>
-              <w:t>19</w:t>
+              <w:t>20</w:t>
             </w:r>
             <w:r>
               <w:rPr>
@@ -868,7 +939,7 @@
               <w:lang w:eastAsia="de-DE"/>
             </w:rPr>
           </w:pPr>
-          <w:hyperlink w:anchor="_Toc110000154" w:history="1">
+          <w:hyperlink w:anchor="_Toc110092434" w:history="1">
             <w:r>
               <w:rPr>
                 <w:rStyle w:val="Hyperlink"/>
@@ -896,7 +967,7 @@
                 <w:noProof/>
                 <w:webHidden/>
               </w:rPr>
-              <w:instrText xml:space="preserve"> PAGEREF _Toc110000154 \h </w:instrText>
+              <w:instrText xml:space="preserve"> PAGEREF _Toc110092434 \h </w:instrText>
             </w:r>
             <w:r>
               <w:rPr>
@@ -916,7 +987,7 @@
                 <w:noProof/>
                 <w:webHidden/>
               </w:rPr>
-              <w:t>21</w:t>
+              <w:t>22</w:t>
             </w:r>
             <w:r>
               <w:rPr>
@@ -939,7 +1010,7 @@
               <w:lang w:eastAsia="de-DE"/>
             </w:rPr>
           </w:pPr>
-          <w:hyperlink w:anchor="_Toc110000155" w:history="1">
+          <w:hyperlink w:anchor="_Toc110092435" w:history="1">
             <w:r>
               <w:rPr>
                 <w:rStyle w:val="Hyperlink"/>
@@ -967,7 +1038,7 @@
                 <w:noProof/>
                 <w:webHidden/>
               </w:rPr>
-              <w:instrText xml:space="preserve"> PAGEREF _Toc110000155 \h </w:instrText>
+              <w:instrText xml:space="preserve"> PAGEREF _Toc110092435 \h </w:instrText>
             </w:r>
             <w:r>
               <w:rPr>
@@ -987,7 +1058,7 @@
                 <w:noProof/>
                 <w:webHidden/>
               </w:rPr>
-              <w:t>22</w:t>
+              <w:t>23</w:t>
             </w:r>
             <w:r>
               <w:rPr>
@@ -1010,7 +1081,7 @@
               <w:lang w:eastAsia="de-DE"/>
             </w:rPr>
           </w:pPr>
-          <w:hyperlink w:anchor="_Toc110000156" w:history="1">
+          <w:hyperlink w:anchor="_Toc110092436" w:history="1">
             <w:r>
               <w:rPr>
                 <w:rStyle w:val="Hyperlink"/>
@@ -1038,7 +1109,7 @@
                 <w:noProof/>
                 <w:webHidden/>
               </w:rPr>
-              <w:instrText xml:space="preserve"> PAGEREF _Toc110000156 \h </w:instrText>
+              <w:instrText xml:space="preserve"> PAGEREF _Toc110092436 \h </w:instrText>
             </w:r>
             <w:r>
               <w:rPr>
@@ -1058,7 +1129,7 @@
                 <w:noProof/>
                 <w:webHidden/>
               </w:rPr>
-              <w:t>24</w:t>
+              <w:t>25</w:t>
             </w:r>
             <w:r>
               <w:rPr>
@@ -1081,7 +1152,7 @@
               <w:lang w:eastAsia="de-DE"/>
             </w:rPr>
           </w:pPr>
-          <w:hyperlink w:anchor="_Toc110000157" w:history="1">
+          <w:hyperlink w:anchor="_Toc110092437" w:history="1">
             <w:r>
               <w:rPr>
                 <w:rStyle w:val="Hyperlink"/>
@@ -1109,7 +1180,7 @@
                 <w:noProof/>
                 <w:webHidden/>
               </w:rPr>
-              <w:instrText xml:space="preserve"> PAGEREF _Toc110000157 \h </w:instrText>
+              <w:instrText xml:space="preserve"> PAGEREF _Toc110092437 \h </w:instrText>
             </w:r>
             <w:r>
               <w:rPr>
@@ -1129,7 +1200,7 @@
                 <w:noProof/>
                 <w:webHidden/>
               </w:rPr>
-              <w:t>26</w:t>
+              <w:t>27</w:t>
             </w:r>
             <w:r>
               <w:rPr>
@@ -1152,7 +1223,7 @@
               <w:lang w:eastAsia="de-DE"/>
             </w:rPr>
           </w:pPr>
-          <w:hyperlink w:anchor="_Toc110000158" w:history="1">
+          <w:hyperlink w:anchor="_Toc110092438" w:history="1">
             <w:r>
               <w:rPr>
                 <w:rStyle w:val="Hyperlink"/>
@@ -1180,7 +1251,7 @@
                 <w:noProof/>
                 <w:webHidden/>
               </w:rPr>
-              <w:instrText xml:space="preserve"> PAGEREF _Toc110000158 \h </w:instrText>
+              <w:instrText xml:space="preserve"> PAGEREF _Toc110092438 \h </w:instrText>
             </w:r>
             <w:r>
               <w:rPr>
@@ -1200,7 +1271,7 @@
                 <w:noProof/>
                 <w:webHidden/>
               </w:rPr>
-              <w:t>28</w:t>
+              <w:t>29</w:t>
             </w:r>
             <w:r>
               <w:rPr>
@@ -1255,7 +1326,7 @@
           <w:lang w:val="en-US"/>
         </w:rPr>
       </w:pPr>
-      <w:bookmarkStart w:id="0" w:name="_Toc110000143"/>
+      <w:bookmarkStart w:id="0" w:name="_Toc110092422"/>
       <w:r>
         <w:rPr>
           <w:lang w:val="en-US"/>
@@ -1840,17 +1911,1456 @@
           <w:lang w:val="en-US"/>
         </w:rPr>
       </w:pPr>
+      <w:r>
+        <w:rPr>
+          <w:lang w:val="en-US"/>
+        </w:rPr>
+        <w:br w:type="page"/>
+      </w:r>
+    </w:p>
+    <w:p>
+      <w:pPr>
+        <w:pStyle w:val="Heading1"/>
+        <w:rPr>
+          <w:lang w:val="en-US"/>
+        </w:rPr>
+      </w:pPr>
+      <w:bookmarkStart w:id="1" w:name="_Toc110092423"/>
+      <w:r>
+        <w:rPr>
+          <w:lang w:val="en-US"/>
+        </w:rPr>
+        <w:lastRenderedPageBreak/>
+        <w:t>Relationships</w:t>
+      </w:r>
+      <w:bookmarkEnd w:id="1"/>
+    </w:p>
+    <w:p>
+      <w:pPr>
+        <w:rPr>
+          <w:lang w:val="en-US"/>
+        </w:rPr>
+      </w:pPr>
+      <w:r>
+        <w:rPr>
+          <w:lang w:val="en-US"/>
+        </w:rPr>
+        <w:t>Relationships are an attribute of entities or devices and describe the kind of relationship that an entity</w:t>
+      </w:r>
+      <w:r>
+        <w:rPr>
+          <w:lang w:val="en-US"/>
+        </w:rPr>
+        <w:t xml:space="preserve"> or</w:t>
+      </w:r>
+      <w:r>
+        <w:rPr>
+          <w:lang w:val="en-US"/>
+        </w:rPr>
+        <w:t xml:space="preserve"> </w:t>
+      </w:r>
+      <w:r>
+        <w:rPr>
+          <w:lang w:val="en-US"/>
+        </w:rPr>
+        <w:t xml:space="preserve">device </w:t>
+      </w:r>
+      <w:r>
+        <w:rPr>
+          <w:lang w:val="en-US"/>
+        </w:rPr>
+        <w:t>has with another</w:t>
+      </w:r>
+      <w:r>
+        <w:rPr>
+          <w:lang w:val="en-US"/>
+        </w:rPr>
+        <w:t xml:space="preserve"> entity</w:t>
+      </w:r>
+      <w:r>
+        <w:rPr>
+          <w:lang w:val="en-US"/>
+        </w:rPr>
+        <w:t>.</w:t>
+      </w:r>
+      <w:r>
+        <w:rPr>
+          <w:lang w:val="en-US"/>
+        </w:rPr>
+        <w:t xml:space="preserve"> They describe the structure of a set of entities and are therefore essential to providing semantics for a system.</w:t>
+      </w:r>
+    </w:p>
+    <w:p>
+      <w:pPr>
+        <w:rPr>
+          <w:lang w:val="en-US"/>
+        </w:rPr>
+      </w:pPr>
+      <w:r>
+        <w:rPr>
+          <w:lang w:val="en-US"/>
+        </w:rPr>
+        <w:t>Relationships appear as an attribute of one entity (in Brick called ‘subject’) that references (links) the related entity (in Brick called ‘object’).</w:t>
+      </w:r>
+    </w:p>
+    <w:tbl>
+      <w:tblPr>
+        <w:tblStyle w:val="TableGrid"/>
+        <w:tblW w:w="0" w:type="auto"/>
+        <w:tblLook w:val="04A0" w:firstRow="1" w:lastRow="0" w:firstColumn="1" w:lastColumn="0" w:noHBand="0" w:noVBand="1"/>
+      </w:tblPr>
+      <w:tblGrid>
+        <w:gridCol w:w="1475"/>
+        <w:gridCol w:w="7587"/>
+      </w:tblGrid>
+      <w:tr>
+        <w:tc>
+          <w:tcPr>
+            <w:tcW w:w="1413" w:type="dxa"/>
+          </w:tcPr>
+          <w:p>
+            <w:r>
+              <w:t>KEY</w:t>
+            </w:r>
+          </w:p>
+        </w:tc>
+        <w:tc>
+          <w:tcPr>
+            <w:tcW w:w="7649" w:type="dxa"/>
+          </w:tcPr>
+          <w:p>
+            <w:r>
+              <w:t>VALUE</w:t>
+            </w:r>
+          </w:p>
+        </w:tc>
+      </w:tr>
+      <w:tr>
+        <w:trPr>
+          <w:trHeight w:val="1796"/>
+        </w:trPr>
+        <w:tc>
+          <w:tcPr>
+            <w:tcW w:w="1413" w:type="dxa"/>
+          </w:tcPr>
+          <w:p>
+            <w:proofErr w:type="spellStart"/>
+            <w:r>
+              <w:t>feeds</w:t>
+            </w:r>
+            <w:proofErr w:type="spellEnd"/>
+          </w:p>
+        </w:tc>
+        <w:tc>
+          <w:tcPr>
+            <w:tcW w:w="7649" w:type="dxa"/>
+          </w:tcPr>
+          <w:tbl>
+            <w:tblPr>
+              <w:tblStyle w:val="TableGrid"/>
+              <w:tblW w:w="0" w:type="auto"/>
+              <w:tblLook w:val="04A0" w:firstRow="1" w:lastRow="0" w:firstColumn="1" w:lastColumn="0" w:noHBand="0" w:noVBand="1"/>
+            </w:tblPr>
+            <w:tblGrid>
+              <w:gridCol w:w="2116"/>
+              <w:gridCol w:w="5245"/>
+            </w:tblGrid>
+            <w:tr>
+              <w:tc>
+                <w:tcPr>
+                  <w:tcW w:w="2159" w:type="dxa"/>
+                </w:tcPr>
+                <w:p>
+                  <w:r>
+                    <w:t>KEY</w:t>
+                  </w:r>
+                </w:p>
+              </w:tc>
+              <w:tc>
+                <w:tcPr>
+                  <w:tcW w:w="5406" w:type="dxa"/>
+                </w:tcPr>
+                <w:p>
+                  <w:r>
+                    <w:t>VALUE</w:t>
+                  </w:r>
+                </w:p>
+              </w:tc>
+            </w:tr>
+            <w:tr>
+              <w:tc>
+                <w:tcPr>
+                  <w:tcW w:w="2159" w:type="dxa"/>
+                </w:tcPr>
+                <w:p>
+                  <w:r>
+                    <w:t>type</w:t>
+                  </w:r>
+                </w:p>
+              </w:tc>
+              <w:tc>
+                <w:tcPr>
+                  <w:tcW w:w="5406" w:type="dxa"/>
+                </w:tcPr>
+                <w:p>
+                  <w:proofErr w:type="spellStart"/>
+                  <w:r>
+                    <w:t>Relationship</w:t>
+                  </w:r>
+                  <w:proofErr w:type="spellEnd"/>
+                </w:p>
+              </w:tc>
+            </w:tr>
+            <w:tr>
+              <w:tc>
+                <w:tcPr>
+                  <w:tcW w:w="2159" w:type="dxa"/>
+                </w:tcPr>
+                <w:p>
+                  <w:proofErr w:type="spellStart"/>
+                  <w:r>
+                    <w:t>value</w:t>
+                  </w:r>
+                  <w:proofErr w:type="spellEnd"/>
+                </w:p>
+              </w:tc>
+              <w:tc>
+                <w:tcPr>
+                  <w:tcW w:w="5406" w:type="dxa"/>
+                </w:tcPr>
+                <w:p>
+                  <w:r>
+                    <w:t>&lt;</w:t>
+                  </w:r>
+                  <w:proofErr w:type="spellStart"/>
+                  <w:r>
+                    <w:t>ref_entity</w:t>
+                  </w:r>
+                  <w:proofErr w:type="spellEnd"/>
+                  <w:r>
+                    <w:t>&gt;</w:t>
+                  </w:r>
+                </w:p>
+              </w:tc>
+            </w:tr>
+            <w:tr>
+              <w:tc>
+                <w:tcPr>
+                  <w:tcW w:w="2159" w:type="dxa"/>
+                </w:tcPr>
+                <w:p>
+                  <w:proofErr w:type="spellStart"/>
+                  <w:r>
+                    <w:t>definition</w:t>
+                  </w:r>
+                  <w:proofErr w:type="spellEnd"/>
+                </w:p>
+              </w:tc>
+              <w:tc>
+                <w:tcPr>
+                  <w:tcW w:w="5406" w:type="dxa"/>
+                </w:tcPr>
+                <w:p>
+                  <w:pPr>
+                    <w:rPr>
+                      <w:lang w:val="en-US"/>
+                    </w:rPr>
+                  </w:pPr>
+                  <w:r>
+                    <w:rPr>
+                      <w:lang w:val="en-US"/>
+                    </w:rPr>
+                    <w:t>The subject is upstream of the object in the context of</w:t>
+                  </w:r>
+                  <w:r>
+                    <w:rPr>
+                      <w:lang w:val="en-US"/>
+                    </w:rPr>
+                    <w:t xml:space="preserve"> </w:t>
+                  </w:r>
+                  <w:r>
+                    <w:rPr>
+                      <w:lang w:val="en-US"/>
+                    </w:rPr>
+                    <w:t>some sequential process; some media is passed between</w:t>
+                  </w:r>
+                  <w:r>
+                    <w:rPr>
+                      <w:lang w:val="en-US"/>
+                    </w:rPr>
+                    <w:t xml:space="preserve"> </w:t>
+                  </w:r>
+                  <w:r>
+                    <w:rPr>
+                      <w:lang w:val="en-US"/>
+                    </w:rPr>
+                    <w:t>them.</w:t>
+                  </w:r>
+                </w:p>
+              </w:tc>
+            </w:tr>
+          </w:tbl>
+          <w:p>
+            <w:pPr>
+              <w:rPr>
+                <w:lang w:val="en-US"/>
+              </w:rPr>
+            </w:pPr>
+          </w:p>
+        </w:tc>
+      </w:tr>
+      <w:tr>
+        <w:trPr>
+          <w:trHeight w:val="1524"/>
+        </w:trPr>
+        <w:tc>
+          <w:tcPr>
+            <w:tcW w:w="1413" w:type="dxa"/>
+          </w:tcPr>
+          <w:p>
+            <w:proofErr w:type="spellStart"/>
+            <w:r>
+              <w:t>hasPart</w:t>
+            </w:r>
+            <w:proofErr w:type="spellEnd"/>
+          </w:p>
+        </w:tc>
+        <w:tc>
+          <w:tcPr>
+            <w:tcW w:w="7649" w:type="dxa"/>
+          </w:tcPr>
+          <w:tbl>
+            <w:tblPr>
+              <w:tblStyle w:val="TableGrid"/>
+              <w:tblW w:w="0" w:type="auto"/>
+              <w:tblLook w:val="04A0" w:firstRow="1" w:lastRow="0" w:firstColumn="1" w:lastColumn="0" w:noHBand="0" w:noVBand="1"/>
+            </w:tblPr>
+            <w:tblGrid>
+              <w:gridCol w:w="2116"/>
+              <w:gridCol w:w="5245"/>
+            </w:tblGrid>
+            <w:tr>
+              <w:tc>
+                <w:tcPr>
+                  <w:tcW w:w="2159" w:type="dxa"/>
+                </w:tcPr>
+                <w:p>
+                  <w:r>
+                    <w:t>KEY</w:t>
+                  </w:r>
+                </w:p>
+              </w:tc>
+              <w:tc>
+                <w:tcPr>
+                  <w:tcW w:w="5406" w:type="dxa"/>
+                </w:tcPr>
+                <w:p>
+                  <w:r>
+                    <w:t>VALUE</w:t>
+                  </w:r>
+                </w:p>
+              </w:tc>
+            </w:tr>
+            <w:tr>
+              <w:tc>
+                <w:tcPr>
+                  <w:tcW w:w="2159" w:type="dxa"/>
+                </w:tcPr>
+                <w:p>
+                  <w:r>
+                    <w:t>type</w:t>
+                  </w:r>
+                </w:p>
+              </w:tc>
+              <w:tc>
+                <w:tcPr>
+                  <w:tcW w:w="5406" w:type="dxa"/>
+                </w:tcPr>
+                <w:p>
+                  <w:proofErr w:type="spellStart"/>
+                  <w:r>
+                    <w:t>Relationship</w:t>
+                  </w:r>
+                  <w:proofErr w:type="spellEnd"/>
+                </w:p>
+              </w:tc>
+            </w:tr>
+            <w:tr>
+              <w:tc>
+                <w:tcPr>
+                  <w:tcW w:w="2159" w:type="dxa"/>
+                </w:tcPr>
+                <w:p>
+                  <w:proofErr w:type="spellStart"/>
+                  <w:r>
+                    <w:t>value</w:t>
+                  </w:r>
+                  <w:proofErr w:type="spellEnd"/>
+                </w:p>
+              </w:tc>
+              <w:tc>
+                <w:tcPr>
+                  <w:tcW w:w="5406" w:type="dxa"/>
+                </w:tcPr>
+                <w:p>
+                  <w:r>
+                    <w:t>&lt;</w:t>
+                  </w:r>
+                  <w:proofErr w:type="spellStart"/>
+                  <w:r>
+                    <w:t>ref_entity</w:t>
+                  </w:r>
+                  <w:proofErr w:type="spellEnd"/>
+                  <w:r>
+                    <w:t>&gt;</w:t>
+                  </w:r>
+                </w:p>
+              </w:tc>
+            </w:tr>
+            <w:tr>
+              <w:tc>
+                <w:tcPr>
+                  <w:tcW w:w="2159" w:type="dxa"/>
+                </w:tcPr>
+                <w:p>
+                  <w:proofErr w:type="spellStart"/>
+                  <w:r>
+                    <w:t>definition</w:t>
+                  </w:r>
+                  <w:proofErr w:type="spellEnd"/>
+                </w:p>
+              </w:tc>
+              <w:tc>
+                <w:tcPr>
+                  <w:tcW w:w="5406" w:type="dxa"/>
+                </w:tcPr>
+                <w:p>
+                  <w:pPr>
+                    <w:rPr>
+                      <w:lang w:val="en-US"/>
+                    </w:rPr>
+                  </w:pPr>
+                  <w:r>
+                    <w:rPr>
+                      <w:lang w:val="en-US"/>
+                    </w:rPr>
+                    <w:t>The subject is composed in part of the entity given</w:t>
+                  </w:r>
+                  <w:r>
+                    <w:rPr>
+                      <w:lang w:val="en-US"/>
+                    </w:rPr>
+                    <w:t xml:space="preserve"> </w:t>
+                  </w:r>
+                  <w:r>
+                    <w:rPr>
+                      <w:lang w:val="en-US"/>
+                    </w:rPr>
+                    <w:t>by the object.</w:t>
+                  </w:r>
+                </w:p>
+              </w:tc>
+            </w:tr>
+          </w:tbl>
+          <w:p>
+            <w:pPr>
+              <w:rPr>
+                <w:lang w:val="en-US"/>
+              </w:rPr>
+            </w:pPr>
+          </w:p>
+        </w:tc>
+      </w:tr>
+      <w:tr>
+        <w:trPr>
+          <w:trHeight w:val="1578"/>
+        </w:trPr>
+        <w:tc>
+          <w:tcPr>
+            <w:tcW w:w="1413" w:type="dxa"/>
+          </w:tcPr>
+          <w:p>
+            <w:r>
+              <w:t>hasLocation</w:t>
+            </w:r>
+          </w:p>
+        </w:tc>
+        <w:tc>
+          <w:tcPr>
+            <w:tcW w:w="7649" w:type="dxa"/>
+          </w:tcPr>
+          <w:tbl>
+            <w:tblPr>
+              <w:tblStyle w:val="TableGrid"/>
+              <w:tblW w:w="0" w:type="auto"/>
+              <w:tblLook w:val="04A0" w:firstRow="1" w:lastRow="0" w:firstColumn="1" w:lastColumn="0" w:noHBand="0" w:noVBand="1"/>
+            </w:tblPr>
+            <w:tblGrid>
+              <w:gridCol w:w="2116"/>
+              <w:gridCol w:w="5245"/>
+            </w:tblGrid>
+            <w:tr>
+              <w:tc>
+                <w:tcPr>
+                  <w:tcW w:w="2159" w:type="dxa"/>
+                </w:tcPr>
+                <w:p>
+                  <w:r>
+                    <w:t>KEY</w:t>
+                  </w:r>
+                </w:p>
+              </w:tc>
+              <w:tc>
+                <w:tcPr>
+                  <w:tcW w:w="5406" w:type="dxa"/>
+                </w:tcPr>
+                <w:p>
+                  <w:r>
+                    <w:t>VALUE</w:t>
+                  </w:r>
+                </w:p>
+              </w:tc>
+            </w:tr>
+            <w:tr>
+              <w:tc>
+                <w:tcPr>
+                  <w:tcW w:w="2159" w:type="dxa"/>
+                </w:tcPr>
+                <w:p>
+                  <w:r>
+                    <w:t>type</w:t>
+                  </w:r>
+                </w:p>
+              </w:tc>
+              <w:tc>
+                <w:tcPr>
+                  <w:tcW w:w="5406" w:type="dxa"/>
+                </w:tcPr>
+                <w:p>
+                  <w:proofErr w:type="spellStart"/>
+                  <w:r>
+                    <w:t>Relationship</w:t>
+                  </w:r>
+                  <w:proofErr w:type="spellEnd"/>
+                </w:p>
+              </w:tc>
+            </w:tr>
+            <w:tr>
+              <w:tc>
+                <w:tcPr>
+                  <w:tcW w:w="2159" w:type="dxa"/>
+                </w:tcPr>
+                <w:p>
+                  <w:proofErr w:type="spellStart"/>
+                  <w:r>
+                    <w:t>value</w:t>
+                  </w:r>
+                  <w:proofErr w:type="spellEnd"/>
+                </w:p>
+              </w:tc>
+              <w:tc>
+                <w:tcPr>
+                  <w:tcW w:w="5406" w:type="dxa"/>
+                </w:tcPr>
+                <w:p>
+                  <w:r>
+                    <w:t>&lt;</w:t>
+                  </w:r>
+                  <w:proofErr w:type="spellStart"/>
+                  <w:r>
+                    <w:t>ref_entity</w:t>
+                  </w:r>
+                  <w:proofErr w:type="spellEnd"/>
+                  <w:r>
+                    <w:t>&gt;</w:t>
+                  </w:r>
+                </w:p>
+              </w:tc>
+            </w:tr>
+            <w:tr>
+              <w:tc>
+                <w:tcPr>
+                  <w:tcW w:w="2159" w:type="dxa"/>
+                </w:tcPr>
+                <w:p>
+                  <w:proofErr w:type="spellStart"/>
+                  <w:r>
+                    <w:t>definition</w:t>
+                  </w:r>
+                  <w:proofErr w:type="spellEnd"/>
+                </w:p>
+              </w:tc>
+              <w:tc>
+                <w:tcPr>
+                  <w:tcW w:w="5406" w:type="dxa"/>
+                </w:tcPr>
+                <w:p>
+                  <w:pPr>
+                    <w:rPr>
+                      <w:lang w:val="en-US"/>
+                    </w:rPr>
+                  </w:pPr>
+                  <w:r>
+                    <w:rPr>
+                      <w:lang w:val="en-US"/>
+                    </w:rPr>
+                    <w:t>Subject is physically located in the location</w:t>
+                  </w:r>
+                  <w:r>
+                    <w:rPr>
+                      <w:lang w:val="en-US"/>
+                    </w:rPr>
+                    <w:t xml:space="preserve"> </w:t>
+                  </w:r>
+                  <w:r>
+                    <w:rPr>
+                      <w:lang w:val="en-US"/>
+                    </w:rPr>
+                    <w:t>given by the object.</w:t>
+                  </w:r>
+                </w:p>
+              </w:tc>
+            </w:tr>
+          </w:tbl>
+          <w:p>
+            <w:pPr>
+              <w:rPr>
+                <w:lang w:val="en-US"/>
+              </w:rPr>
+            </w:pPr>
+          </w:p>
+        </w:tc>
+      </w:tr>
+      <w:tr>
+        <w:trPr>
+          <w:trHeight w:val="1243"/>
+        </w:trPr>
+        <w:tc>
+          <w:tcPr>
+            <w:tcW w:w="1413" w:type="dxa"/>
+          </w:tcPr>
+          <w:p>
+            <w:proofErr w:type="spellStart"/>
+            <w:r>
+              <w:t>isFedBy</w:t>
+            </w:r>
+            <w:proofErr w:type="spellEnd"/>
+          </w:p>
+        </w:tc>
+        <w:tc>
+          <w:tcPr>
+            <w:tcW w:w="7649" w:type="dxa"/>
+          </w:tcPr>
+          <w:tbl>
+            <w:tblPr>
+              <w:tblStyle w:val="TableGrid"/>
+              <w:tblW w:w="0" w:type="auto"/>
+              <w:tblLook w:val="04A0" w:firstRow="1" w:lastRow="0" w:firstColumn="1" w:lastColumn="0" w:noHBand="0" w:noVBand="1"/>
+            </w:tblPr>
+            <w:tblGrid>
+              <w:gridCol w:w="2116"/>
+              <w:gridCol w:w="5245"/>
+            </w:tblGrid>
+            <w:tr>
+              <w:tc>
+                <w:tcPr>
+                  <w:tcW w:w="2159" w:type="dxa"/>
+                </w:tcPr>
+                <w:p>
+                  <w:r>
+                    <w:t>KEY</w:t>
+                  </w:r>
+                </w:p>
+              </w:tc>
+              <w:tc>
+                <w:tcPr>
+                  <w:tcW w:w="5406" w:type="dxa"/>
+                </w:tcPr>
+                <w:p>
+                  <w:r>
+                    <w:t>VALUE</w:t>
+                  </w:r>
+                </w:p>
+              </w:tc>
+            </w:tr>
+            <w:tr>
+              <w:tc>
+                <w:tcPr>
+                  <w:tcW w:w="2159" w:type="dxa"/>
+                </w:tcPr>
+                <w:p>
+                  <w:r>
+                    <w:t>type</w:t>
+                  </w:r>
+                </w:p>
+              </w:tc>
+              <w:tc>
+                <w:tcPr>
+                  <w:tcW w:w="5406" w:type="dxa"/>
+                </w:tcPr>
+                <w:p>
+                  <w:proofErr w:type="spellStart"/>
+                  <w:r>
+                    <w:t>Relationship</w:t>
+                  </w:r>
+                  <w:proofErr w:type="spellEnd"/>
+                </w:p>
+              </w:tc>
+            </w:tr>
+            <w:tr>
+              <w:tc>
+                <w:tcPr>
+                  <w:tcW w:w="2159" w:type="dxa"/>
+                </w:tcPr>
+                <w:p>
+                  <w:proofErr w:type="spellStart"/>
+                  <w:r>
+                    <w:t>value</w:t>
+                  </w:r>
+                  <w:proofErr w:type="spellEnd"/>
+                </w:p>
+              </w:tc>
+              <w:tc>
+                <w:tcPr>
+                  <w:tcW w:w="5406" w:type="dxa"/>
+                </w:tcPr>
+                <w:p>
+                  <w:r>
+                    <w:t>&lt;</w:t>
+                  </w:r>
+                  <w:proofErr w:type="spellStart"/>
+                  <w:r>
+                    <w:t>ref_entity</w:t>
+                  </w:r>
+                  <w:proofErr w:type="spellEnd"/>
+                  <w:r>
+                    <w:t>&gt;</w:t>
+                  </w:r>
+                </w:p>
+              </w:tc>
+            </w:tr>
+            <w:tr>
+              <w:tc>
+                <w:tcPr>
+                  <w:tcW w:w="2159" w:type="dxa"/>
+                </w:tcPr>
+                <w:p>
+                  <w:proofErr w:type="spellStart"/>
+                  <w:r>
+                    <w:t>definition</w:t>
+                  </w:r>
+                  <w:proofErr w:type="spellEnd"/>
+                </w:p>
+              </w:tc>
+              <w:tc>
+                <w:tcPr>
+                  <w:tcW w:w="5406" w:type="dxa"/>
+                </w:tcPr>
+                <w:p>
+                  <w:pPr>
+                    <w:rPr>
+                      <w:lang w:val="en-US"/>
+                    </w:rPr>
+                  </w:pPr>
+                  <w:r>
+                    <w:rPr>
+                      <w:lang w:val="en-US"/>
+                    </w:rPr>
+                    <w:t>Inverse of the 'feeds' relation.</w:t>
+                  </w:r>
+                </w:p>
+              </w:tc>
+            </w:tr>
+          </w:tbl>
+          <w:p>
+            <w:pPr>
+              <w:rPr>
+                <w:lang w:val="en-US"/>
+              </w:rPr>
+            </w:pPr>
+          </w:p>
+        </w:tc>
+      </w:tr>
+      <w:tr>
+        <w:trPr>
+          <w:trHeight w:val="1261"/>
+        </w:trPr>
+        <w:tc>
+          <w:tcPr>
+            <w:tcW w:w="1413" w:type="dxa"/>
+          </w:tcPr>
+          <w:p>
+            <w:proofErr w:type="spellStart"/>
+            <w:r>
+              <w:t>isLocationOf</w:t>
+            </w:r>
+            <w:proofErr w:type="spellEnd"/>
+          </w:p>
+        </w:tc>
+        <w:tc>
+          <w:tcPr>
+            <w:tcW w:w="7649" w:type="dxa"/>
+          </w:tcPr>
+          <w:tbl>
+            <w:tblPr>
+              <w:tblStyle w:val="TableGrid"/>
+              <w:tblW w:w="0" w:type="auto"/>
+              <w:tblLook w:val="04A0" w:firstRow="1" w:lastRow="0" w:firstColumn="1" w:lastColumn="0" w:noHBand="0" w:noVBand="1"/>
+            </w:tblPr>
+            <w:tblGrid>
+              <w:gridCol w:w="2116"/>
+              <w:gridCol w:w="5245"/>
+            </w:tblGrid>
+            <w:tr>
+              <w:tc>
+                <w:tcPr>
+                  <w:tcW w:w="2159" w:type="dxa"/>
+                </w:tcPr>
+                <w:p>
+                  <w:r>
+                    <w:t>KEY</w:t>
+                  </w:r>
+                </w:p>
+              </w:tc>
+              <w:tc>
+                <w:tcPr>
+                  <w:tcW w:w="5406" w:type="dxa"/>
+                </w:tcPr>
+                <w:p>
+                  <w:r>
+                    <w:t>VALUE</w:t>
+                  </w:r>
+                </w:p>
+              </w:tc>
+            </w:tr>
+            <w:tr>
+              <w:tc>
+                <w:tcPr>
+                  <w:tcW w:w="2159" w:type="dxa"/>
+                </w:tcPr>
+                <w:p>
+                  <w:r>
+                    <w:t>type</w:t>
+                  </w:r>
+                </w:p>
+              </w:tc>
+              <w:tc>
+                <w:tcPr>
+                  <w:tcW w:w="5406" w:type="dxa"/>
+                </w:tcPr>
+                <w:p>
+                  <w:proofErr w:type="spellStart"/>
+                  <w:r>
+                    <w:t>Relationship</w:t>
+                  </w:r>
+                  <w:proofErr w:type="spellEnd"/>
+                </w:p>
+              </w:tc>
+            </w:tr>
+            <w:tr>
+              <w:tc>
+                <w:tcPr>
+                  <w:tcW w:w="2159" w:type="dxa"/>
+                </w:tcPr>
+                <w:p>
+                  <w:proofErr w:type="spellStart"/>
+                  <w:r>
+                    <w:t>value</w:t>
+                  </w:r>
+                  <w:proofErr w:type="spellEnd"/>
+                </w:p>
+              </w:tc>
+              <w:tc>
+                <w:tcPr>
+                  <w:tcW w:w="5406" w:type="dxa"/>
+                </w:tcPr>
+                <w:p>
+                  <w:r>
+                    <w:t>&lt;</w:t>
+                  </w:r>
+                  <w:proofErr w:type="spellStart"/>
+                  <w:r>
+                    <w:t>ref_entity</w:t>
+                  </w:r>
+                  <w:proofErr w:type="spellEnd"/>
+                  <w:r>
+                    <w:t>&gt;</w:t>
+                  </w:r>
+                </w:p>
+              </w:tc>
+            </w:tr>
+            <w:tr>
+              <w:tc>
+                <w:tcPr>
+                  <w:tcW w:w="2159" w:type="dxa"/>
+                </w:tcPr>
+                <w:p>
+                  <w:proofErr w:type="spellStart"/>
+                  <w:r>
+                    <w:t>definition</w:t>
+                  </w:r>
+                  <w:proofErr w:type="spellEnd"/>
+                </w:p>
+              </w:tc>
+              <w:tc>
+                <w:tcPr>
+                  <w:tcW w:w="5406" w:type="dxa"/>
+                </w:tcPr>
+                <w:p>
+                  <w:pPr>
+                    <w:rPr>
+                      <w:lang w:val="en-US"/>
+                    </w:rPr>
+                  </w:pPr>
+                  <w:r>
+                    <w:rPr>
+                      <w:lang w:val="en-US"/>
+                    </w:rPr>
+                    <w:t>Inverse of the '</w:t>
+                  </w:r>
+                  <w:proofErr w:type="spellStart"/>
+                  <w:r>
+                    <w:rPr>
+                      <w:lang w:val="en-US"/>
+                    </w:rPr>
+                    <w:t>hasLocation</w:t>
+                  </w:r>
+                  <w:proofErr w:type="spellEnd"/>
+                  <w:r>
+                    <w:rPr>
+                      <w:lang w:val="en-US"/>
+                    </w:rPr>
+                    <w:t>' relation.</w:t>
+                  </w:r>
+                </w:p>
+              </w:tc>
+            </w:tr>
+          </w:tbl>
+          <w:p>
+            <w:pPr>
+              <w:rPr>
+                <w:lang w:val="en-US"/>
+              </w:rPr>
+            </w:pPr>
+          </w:p>
+        </w:tc>
+      </w:tr>
+      <w:tr>
+        <w:trPr>
+          <w:trHeight w:val="1279"/>
+        </w:trPr>
+        <w:tc>
+          <w:tcPr>
+            <w:tcW w:w="1413" w:type="dxa"/>
+          </w:tcPr>
+          <w:p>
+            <w:proofErr w:type="spellStart"/>
+            <w:r>
+              <w:t>isPartOf</w:t>
+            </w:r>
+            <w:proofErr w:type="spellEnd"/>
+          </w:p>
+        </w:tc>
+        <w:tc>
+          <w:tcPr>
+            <w:tcW w:w="7649" w:type="dxa"/>
+          </w:tcPr>
+          <w:tbl>
+            <w:tblPr>
+              <w:tblStyle w:val="TableGrid"/>
+              <w:tblW w:w="0" w:type="auto"/>
+              <w:tblLook w:val="04A0" w:firstRow="1" w:lastRow="0" w:firstColumn="1" w:lastColumn="0" w:noHBand="0" w:noVBand="1"/>
+            </w:tblPr>
+            <w:tblGrid>
+              <w:gridCol w:w="2116"/>
+              <w:gridCol w:w="5245"/>
+            </w:tblGrid>
+            <w:tr>
+              <w:tc>
+                <w:tcPr>
+                  <w:tcW w:w="2159" w:type="dxa"/>
+                </w:tcPr>
+                <w:p>
+                  <w:r>
+                    <w:t>KEY</w:t>
+                  </w:r>
+                </w:p>
+              </w:tc>
+              <w:tc>
+                <w:tcPr>
+                  <w:tcW w:w="5406" w:type="dxa"/>
+                </w:tcPr>
+                <w:p>
+                  <w:r>
+                    <w:t>VALUE</w:t>
+                  </w:r>
+                </w:p>
+              </w:tc>
+            </w:tr>
+            <w:tr>
+              <w:tc>
+                <w:tcPr>
+                  <w:tcW w:w="2159" w:type="dxa"/>
+                </w:tcPr>
+                <w:p>
+                  <w:r>
+                    <w:t>type</w:t>
+                  </w:r>
+                </w:p>
+              </w:tc>
+              <w:tc>
+                <w:tcPr>
+                  <w:tcW w:w="5406" w:type="dxa"/>
+                </w:tcPr>
+                <w:p>
+                  <w:proofErr w:type="spellStart"/>
+                  <w:r>
+                    <w:t>Relationship</w:t>
+                  </w:r>
+                  <w:proofErr w:type="spellEnd"/>
+                </w:p>
+              </w:tc>
+            </w:tr>
+            <w:tr>
+              <w:tc>
+                <w:tcPr>
+                  <w:tcW w:w="2159" w:type="dxa"/>
+                </w:tcPr>
+                <w:p>
+                  <w:proofErr w:type="spellStart"/>
+                  <w:r>
+                    <w:t>value</w:t>
+                  </w:r>
+                  <w:proofErr w:type="spellEnd"/>
+                </w:p>
+              </w:tc>
+              <w:tc>
+                <w:tcPr>
+                  <w:tcW w:w="5406" w:type="dxa"/>
+                </w:tcPr>
+                <w:p>
+                  <w:r>
+                    <w:t>&lt;</w:t>
+                  </w:r>
+                  <w:proofErr w:type="spellStart"/>
+                  <w:r>
+                    <w:t>ref_entity</w:t>
+                  </w:r>
+                  <w:proofErr w:type="spellEnd"/>
+                  <w:r>
+                    <w:t>&gt;</w:t>
+                  </w:r>
+                </w:p>
+              </w:tc>
+            </w:tr>
+            <w:tr>
+              <w:tc>
+                <w:tcPr>
+                  <w:tcW w:w="2159" w:type="dxa"/>
+                </w:tcPr>
+                <w:p>
+                  <w:proofErr w:type="spellStart"/>
+                  <w:r>
+                    <w:t>definition</w:t>
+                  </w:r>
+                  <w:proofErr w:type="spellEnd"/>
+                </w:p>
+              </w:tc>
+              <w:tc>
+                <w:tcPr>
+                  <w:tcW w:w="5406" w:type="dxa"/>
+                </w:tcPr>
+                <w:p>
+                  <w:pPr>
+                    <w:rPr>
+                      <w:lang w:val="en-US"/>
+                    </w:rPr>
+                  </w:pPr>
+                  <w:r>
+                    <w:rPr>
+                      <w:lang w:val="en-US"/>
+                    </w:rPr>
+                    <w:t>Inverse of the '</w:t>
+                  </w:r>
+                  <w:proofErr w:type="spellStart"/>
+                  <w:r>
+                    <w:rPr>
+                      <w:lang w:val="en-US"/>
+                    </w:rPr>
+                    <w:t>hasPart</w:t>
+                  </w:r>
+                  <w:proofErr w:type="spellEnd"/>
+                  <w:r>
+                    <w:rPr>
+                      <w:lang w:val="en-US"/>
+                    </w:rPr>
+                    <w:t>' relation.</w:t>
+                  </w:r>
+                </w:p>
+              </w:tc>
+            </w:tr>
+          </w:tbl>
+          <w:p>
+            <w:pPr>
+              <w:rPr>
+                <w:lang w:val="en-US"/>
+              </w:rPr>
+            </w:pPr>
+          </w:p>
+        </w:tc>
+      </w:tr>
+      <w:tr>
+        <w:trPr>
+          <w:trHeight w:val="1253"/>
+        </w:trPr>
+        <w:tc>
+          <w:tcPr>
+            <w:tcW w:w="1413" w:type="dxa"/>
+          </w:tcPr>
+          <w:p>
+            <w:proofErr w:type="spellStart"/>
+            <w:r>
+              <w:t>isRegulatedBy</w:t>
+            </w:r>
+            <w:proofErr w:type="spellEnd"/>
+          </w:p>
+        </w:tc>
+        <w:tc>
+          <w:tcPr>
+            <w:tcW w:w="7649" w:type="dxa"/>
+          </w:tcPr>
+          <w:tbl>
+            <w:tblPr>
+              <w:tblStyle w:val="TableGrid"/>
+              <w:tblW w:w="0" w:type="auto"/>
+              <w:tblLook w:val="04A0" w:firstRow="1" w:lastRow="0" w:firstColumn="1" w:lastColumn="0" w:noHBand="0" w:noVBand="1"/>
+            </w:tblPr>
+            <w:tblGrid>
+              <w:gridCol w:w="2116"/>
+              <w:gridCol w:w="5245"/>
+            </w:tblGrid>
+            <w:tr>
+              <w:tc>
+                <w:tcPr>
+                  <w:tcW w:w="2159" w:type="dxa"/>
+                </w:tcPr>
+                <w:p>
+                  <w:r>
+                    <w:t>KEY</w:t>
+                  </w:r>
+                </w:p>
+              </w:tc>
+              <w:tc>
+                <w:tcPr>
+                  <w:tcW w:w="5406" w:type="dxa"/>
+                </w:tcPr>
+                <w:p>
+                  <w:r>
+                    <w:t>VALUE</w:t>
+                  </w:r>
+                </w:p>
+              </w:tc>
+            </w:tr>
+            <w:tr>
+              <w:tc>
+                <w:tcPr>
+                  <w:tcW w:w="2159" w:type="dxa"/>
+                </w:tcPr>
+                <w:p>
+                  <w:r>
+                    <w:t>type</w:t>
+                  </w:r>
+                </w:p>
+              </w:tc>
+              <w:tc>
+                <w:tcPr>
+                  <w:tcW w:w="5406" w:type="dxa"/>
+                </w:tcPr>
+                <w:p>
+                  <w:proofErr w:type="spellStart"/>
+                  <w:r>
+                    <w:t>Relationship</w:t>
+                  </w:r>
+                  <w:proofErr w:type="spellEnd"/>
+                </w:p>
+              </w:tc>
+            </w:tr>
+            <w:tr>
+              <w:tc>
+                <w:tcPr>
+                  <w:tcW w:w="2159" w:type="dxa"/>
+                </w:tcPr>
+                <w:p>
+                  <w:proofErr w:type="spellStart"/>
+                  <w:r>
+                    <w:t>value</w:t>
+                  </w:r>
+                  <w:proofErr w:type="spellEnd"/>
+                </w:p>
+              </w:tc>
+              <w:tc>
+                <w:tcPr>
+                  <w:tcW w:w="5406" w:type="dxa"/>
+                </w:tcPr>
+                <w:p>
+                  <w:r>
+                    <w:t>&lt;</w:t>
+                  </w:r>
+                  <w:proofErr w:type="spellStart"/>
+                  <w:r>
+                    <w:t>ref_entity</w:t>
+                  </w:r>
+                  <w:proofErr w:type="spellEnd"/>
+                  <w:r>
+                    <w:t>&gt;</w:t>
+                  </w:r>
+                </w:p>
+              </w:tc>
+            </w:tr>
+            <w:tr>
+              <w:tc>
+                <w:tcPr>
+                  <w:tcW w:w="2159" w:type="dxa"/>
+                </w:tcPr>
+                <w:p>
+                  <w:proofErr w:type="spellStart"/>
+                  <w:r>
+                    <w:t>definition</w:t>
+                  </w:r>
+                  <w:proofErr w:type="spellEnd"/>
+                </w:p>
+              </w:tc>
+              <w:tc>
+                <w:tcPr>
+                  <w:tcW w:w="5406" w:type="dxa"/>
+                </w:tcPr>
+                <w:p>
+                  <w:pPr>
+                    <w:rPr>
+                      <w:lang w:val="en-US"/>
+                    </w:rPr>
+                  </w:pPr>
+                  <w:r>
+                    <w:rPr>
+                      <w:lang w:val="en-US"/>
+                    </w:rPr>
+                    <w:t>Inverse of the '</w:t>
+                  </w:r>
+                  <w:r>
+                    <w:rPr>
+                      <w:lang w:val="en-US"/>
+                    </w:rPr>
+                    <w:t>regulates</w:t>
+                  </w:r>
+                  <w:r>
+                    <w:rPr>
+                      <w:lang w:val="en-US"/>
+                    </w:rPr>
+                    <w:t>' relation.</w:t>
+                  </w:r>
+                </w:p>
+              </w:tc>
+            </w:tr>
+          </w:tbl>
+          <w:p>
+            <w:pPr>
+              <w:rPr>
+                <w:lang w:val="en-US"/>
+              </w:rPr>
+            </w:pPr>
+          </w:p>
+        </w:tc>
+      </w:tr>
+      <w:tr>
+        <w:trPr>
+          <w:trHeight w:val="1538"/>
+        </w:trPr>
+        <w:tc>
+          <w:tcPr>
+            <w:tcW w:w="1413" w:type="dxa"/>
+          </w:tcPr>
+          <w:p>
+            <w:proofErr w:type="spellStart"/>
+            <w:r>
+              <w:t>regulates</w:t>
+            </w:r>
+            <w:proofErr w:type="spellEnd"/>
+          </w:p>
+        </w:tc>
+        <w:tc>
+          <w:tcPr>
+            <w:tcW w:w="7649" w:type="dxa"/>
+          </w:tcPr>
+          <w:tbl>
+            <w:tblPr>
+              <w:tblStyle w:val="TableGrid"/>
+              <w:tblW w:w="0" w:type="auto"/>
+              <w:tblLook w:val="04A0" w:firstRow="1" w:lastRow="0" w:firstColumn="1" w:lastColumn="0" w:noHBand="0" w:noVBand="1"/>
+            </w:tblPr>
+            <w:tblGrid>
+              <w:gridCol w:w="2116"/>
+              <w:gridCol w:w="5245"/>
+            </w:tblGrid>
+            <w:tr>
+              <w:tc>
+                <w:tcPr>
+                  <w:tcW w:w="2159" w:type="dxa"/>
+                </w:tcPr>
+                <w:p>
+                  <w:r>
+                    <w:t>KEY</w:t>
+                  </w:r>
+                </w:p>
+              </w:tc>
+              <w:tc>
+                <w:tcPr>
+                  <w:tcW w:w="5406" w:type="dxa"/>
+                </w:tcPr>
+                <w:p>
+                  <w:r>
+                    <w:t>VALUE</w:t>
+                  </w:r>
+                </w:p>
+              </w:tc>
+            </w:tr>
+            <w:tr>
+              <w:tc>
+                <w:tcPr>
+                  <w:tcW w:w="2159" w:type="dxa"/>
+                </w:tcPr>
+                <w:p>
+                  <w:r>
+                    <w:t>type</w:t>
+                  </w:r>
+                </w:p>
+              </w:tc>
+              <w:tc>
+                <w:tcPr>
+                  <w:tcW w:w="5406" w:type="dxa"/>
+                </w:tcPr>
+                <w:p>
+                  <w:proofErr w:type="spellStart"/>
+                  <w:r>
+                    <w:t>Relationship</w:t>
+                  </w:r>
+                  <w:proofErr w:type="spellEnd"/>
+                </w:p>
+              </w:tc>
+            </w:tr>
+            <w:tr>
+              <w:tc>
+                <w:tcPr>
+                  <w:tcW w:w="2159" w:type="dxa"/>
+                </w:tcPr>
+                <w:p>
+                  <w:proofErr w:type="spellStart"/>
+                  <w:r>
+                    <w:t>value</w:t>
+                  </w:r>
+                  <w:proofErr w:type="spellEnd"/>
+                </w:p>
+              </w:tc>
+              <w:tc>
+                <w:tcPr>
+                  <w:tcW w:w="5406" w:type="dxa"/>
+                </w:tcPr>
+                <w:p>
+                  <w:r>
+                    <w:t>&lt;</w:t>
+                  </w:r>
+                  <w:proofErr w:type="spellStart"/>
+                  <w:r>
+                    <w:t>ref_entity</w:t>
+                  </w:r>
+                  <w:proofErr w:type="spellEnd"/>
+                  <w:r>
+                    <w:t>&gt;</w:t>
+                  </w:r>
+                </w:p>
+              </w:tc>
+            </w:tr>
+            <w:tr>
+              <w:tc>
+                <w:tcPr>
+                  <w:tcW w:w="2159" w:type="dxa"/>
+                </w:tcPr>
+                <w:p>
+                  <w:proofErr w:type="spellStart"/>
+                  <w:r>
+                    <w:t>definition</w:t>
+                  </w:r>
+                  <w:proofErr w:type="spellEnd"/>
+                </w:p>
+              </w:tc>
+              <w:tc>
+                <w:tcPr>
+                  <w:tcW w:w="5406" w:type="dxa"/>
+                </w:tcPr>
+                <w:p>
+                  <w:pPr>
+                    <w:rPr>
+                      <w:lang w:val="en-US"/>
+                    </w:rPr>
+                  </w:pPr>
+                  <w:r>
+                    <w:rPr>
+                      <w:lang w:val="en-US"/>
+                    </w:rPr>
+                    <w:t>The subject contributes to or performs the regulation</w:t>
+                  </w:r>
+                  <w:r>
+                    <w:rPr>
+                      <w:lang w:val="en-US"/>
+                    </w:rPr>
+                    <w:t xml:space="preserve"> </w:t>
+                  </w:r>
+                  <w:r>
+                    <w:rPr>
+                      <w:lang w:val="en-US"/>
+                    </w:rPr>
+                    <w:t>of the substance given by the object.</w:t>
+                  </w:r>
+                </w:p>
+              </w:tc>
+            </w:tr>
+          </w:tbl>
+          <w:p>
+            <w:pPr>
+              <w:rPr>
+                <w:lang w:val="en-US"/>
+              </w:rPr>
+            </w:pPr>
+          </w:p>
+        </w:tc>
+      </w:tr>
+    </w:tbl>
+    <w:p>
+      <w:pPr>
+        <w:rPr>
+          <w:rFonts w:asciiTheme="majorHAnsi" w:eastAsiaTheme="majorEastAsia" w:hAnsiTheme="majorHAnsi" w:cstheme="majorBidi"/>
+          <w:color w:val="2F5496" w:themeColor="accent1" w:themeShade="BF"/>
+          <w:sz w:val="32"/>
+          <w:szCs w:val="32"/>
+          <w:lang w:val="en-US"/>
+        </w:rPr>
+      </w:pPr>
+      <w:r>
+        <w:rPr>
+          <w:lang w:val="en-US"/>
+        </w:rPr>
+        <w:br w:type="page"/>
+      </w:r>
     </w:p>
     <w:p>
       <w:pPr>
         <w:pStyle w:val="Heading1"/>
       </w:pPr>
-      <w:bookmarkStart w:id="1" w:name="_Toc110000144"/>
+      <w:bookmarkStart w:id="2" w:name="_Toc110092424"/>
       <w:r>
         <w:lastRenderedPageBreak/>
         <w:t>Equipment</w:t>
       </w:r>
-      <w:bookmarkEnd w:id="1"/>
+      <w:bookmarkEnd w:id="2"/>
     </w:p>
     <w:p>
       <w:pPr>
@@ -1861,12 +3371,12 @@
       <w:pPr>
         <w:pStyle w:val="Heading2"/>
       </w:pPr>
-      <w:bookmarkStart w:id="2" w:name="_Toc110000145"/>
+      <w:bookmarkStart w:id="3" w:name="_Toc110092425"/>
       <w:proofErr w:type="spellStart"/>
       <w:r>
         <w:t>Heat_Pump</w:t>
       </w:r>
-      <w:bookmarkEnd w:id="2"/>
+      <w:bookmarkEnd w:id="3"/>
       <w:proofErr w:type="spellEnd"/>
     </w:p>
     <w:p>
@@ -1926,7 +3436,7 @@
       </w:r>
     </w:p>
     <w:p>
-      <w:bookmarkStart w:id="3" w:name="_Hlk109337739"/>
+      <w:bookmarkStart w:id="4" w:name="_Hlk109337739"/>
       <w:r>
         <w:t>Entity</w:t>
       </w:r>
@@ -2325,7 +3835,7 @@
           </w:p>
         </w:tc>
       </w:tr>
-      <w:bookmarkEnd w:id="3"/>
+      <w:bookmarkEnd w:id="4"/>
     </w:tbl>
     <w:p>
       <w:pPr>
@@ -4550,7 +6060,7 @@
       <w:r>
         <w:br w:type="page"/>
       </w:r>
-      <w:bookmarkStart w:id="4" w:name="_Toc110000146"/>
+      <w:bookmarkStart w:id="5" w:name="_Toc110092426"/>
       <w:r>
         <w:rPr>
           <w:noProof/>
@@ -4616,11 +6126,11 @@
       <w:r>
         <w:t>Boiler</w:t>
       </w:r>
-      <w:bookmarkEnd w:id="4"/>
+      <w:bookmarkEnd w:id="5"/>
       <w:proofErr w:type="spellEnd"/>
     </w:p>
     <w:p>
-      <w:bookmarkStart w:id="5" w:name="_Hlk109381172"/>
+      <w:bookmarkStart w:id="6" w:name="_Hlk109381172"/>
       <w:r>
         <w:t>Entity</w:t>
       </w:r>
@@ -4987,7 +6497,7 @@
           </w:p>
         </w:tc>
       </w:tr>
-      <w:bookmarkEnd w:id="5"/>
+      <w:bookmarkEnd w:id="6"/>
     </w:tbl>
     <w:p>
       <w:pPr>
@@ -5039,7 +6549,7 @@
             <w:tcW w:w="1289" w:type="dxa"/>
           </w:tcPr>
           <w:p>
-            <w:bookmarkStart w:id="6" w:name="_Hlk109338600"/>
+            <w:bookmarkStart w:id="7" w:name="_Hlk109338600"/>
             <w:r>
               <w:t>KEY</w:t>
             </w:r>
@@ -5349,7 +6859,7 @@
           </w:p>
         </w:tc>
       </w:tr>
-      <w:bookmarkEnd w:id="6"/>
+      <w:bookmarkEnd w:id="7"/>
     </w:tbl>
     <w:p>
       <w:pPr>
@@ -6759,13 +8269,13 @@
       <w:pPr>
         <w:pStyle w:val="Heading2"/>
       </w:pPr>
-      <w:bookmarkStart w:id="7" w:name="_Toc110000147"/>
+      <w:bookmarkStart w:id="8" w:name="_Toc110092427"/>
       <w:proofErr w:type="spellStart"/>
       <w:r>
         <w:lastRenderedPageBreak/>
         <w:t>Natural_Gas_Boiler</w:t>
       </w:r>
-      <w:bookmarkEnd w:id="7"/>
+      <w:bookmarkEnd w:id="8"/>
       <w:proofErr w:type="spellEnd"/>
     </w:p>
     <w:p>
@@ -9046,7 +10556,7 @@
       <w:pPr>
         <w:pStyle w:val="Heading2"/>
       </w:pPr>
-      <w:bookmarkStart w:id="8" w:name="_Toc110000148"/>
+      <w:bookmarkStart w:id="9" w:name="_Toc110092428"/>
       <w:r>
         <w:rPr>
           <w:noProof/>
@@ -9110,7 +10620,7 @@
       <w:r>
         <w:t>Plant</w:t>
       </w:r>
-      <w:bookmarkEnd w:id="8"/>
+      <w:bookmarkEnd w:id="9"/>
       <w:proofErr w:type="spellEnd"/>
       <w:proofErr w:type="gramEnd"/>
     </w:p>
@@ -11400,7 +12910,7 @@
           <w:lang w:val="en-US"/>
         </w:rPr>
       </w:pPr>
-      <w:bookmarkStart w:id="9" w:name="_Toc110000149"/>
+      <w:bookmarkStart w:id="10" w:name="_Toc110092429"/>
       <w:proofErr w:type="spellStart"/>
       <w:r>
         <w:rPr>
@@ -11409,7 +12919,7 @@
         <w:lastRenderedPageBreak/>
         <w:t>Heat_Exchanger</w:t>
       </w:r>
-      <w:bookmarkEnd w:id="9"/>
+      <w:bookmarkEnd w:id="10"/>
       <w:proofErr w:type="spellEnd"/>
     </w:p>
     <w:p>
@@ -13459,7 +14969,7 @@
           <w:lang w:val="en-US"/>
         </w:rPr>
       </w:pPr>
-      <w:bookmarkStart w:id="10" w:name="_Toc110000150"/>
+      <w:bookmarkStart w:id="11" w:name="_Toc110092430"/>
       <w:r>
         <w:rPr>
           <w:noProof/>
@@ -13523,7 +15033,7 @@
         </w:rPr>
         <w:t>PV_Panel</w:t>
       </w:r>
-      <w:bookmarkEnd w:id="10"/>
+      <w:bookmarkEnd w:id="11"/>
       <w:proofErr w:type="spellEnd"/>
     </w:p>
     <w:p/>
@@ -15217,7 +16727,7 @@
           <w:lang w:val="en-US"/>
         </w:rPr>
       </w:pPr>
-      <w:bookmarkStart w:id="11" w:name="_Toc110000151"/>
+      <w:bookmarkStart w:id="12" w:name="_Toc110092431"/>
       <w:proofErr w:type="spellStart"/>
       <w:r>
         <w:rPr>
@@ -15226,7 +16736,7 @@
         <w:lastRenderedPageBreak/>
         <w:t>PVT_Panel</w:t>
       </w:r>
-      <w:bookmarkEnd w:id="11"/>
+      <w:bookmarkEnd w:id="12"/>
       <w:proofErr w:type="spellEnd"/>
     </w:p>
     <w:p>
@@ -17738,7 +19248,7 @@
           <w:lang w:val="en-US"/>
         </w:rPr>
       </w:pPr>
-      <w:bookmarkStart w:id="12" w:name="_Toc110000152"/>
+      <w:bookmarkStart w:id="13" w:name="_Toc110092432"/>
       <w:r>
         <w:rPr>
           <w:noProof/>
@@ -17802,7 +19312,7 @@
         </w:rPr>
         <w:t>Solar_Thermal_Collector</w:t>
       </w:r>
-      <w:bookmarkEnd w:id="12"/>
+      <w:bookmarkEnd w:id="13"/>
       <w:proofErr w:type="spellEnd"/>
     </w:p>
     <w:p>
@@ -19504,7 +21014,7 @@
           <w:lang w:val="en-US"/>
         </w:rPr>
       </w:pPr>
-      <w:bookmarkStart w:id="13" w:name="_Toc110000153"/>
+      <w:bookmarkStart w:id="14" w:name="_Toc110092433"/>
       <w:proofErr w:type="spellStart"/>
       <w:r>
         <w:rPr>
@@ -19513,7 +21023,7 @@
         <w:lastRenderedPageBreak/>
         <w:t>Water_Heater</w:t>
       </w:r>
-      <w:bookmarkEnd w:id="13"/>
+      <w:bookmarkEnd w:id="14"/>
       <w:proofErr w:type="spellEnd"/>
     </w:p>
     <w:p>
@@ -20513,7 +22023,7 @@
             <w:tcW w:w="1289" w:type="dxa"/>
           </w:tcPr>
           <w:p>
-            <w:bookmarkStart w:id="14" w:name="_Hlk109775574"/>
+            <w:bookmarkStart w:id="15" w:name="_Hlk109775574"/>
             <w:r>
               <w:t>KEY</w:t>
             </w:r>
@@ -20887,7 +22397,7 @@
           </w:p>
         </w:tc>
       </w:tr>
-      <w:bookmarkEnd w:id="14"/>
+      <w:bookmarkEnd w:id="15"/>
     </w:tbl>
     <w:p>
       <w:pPr>
@@ -21325,7 +22835,7 @@
           <w:lang w:val="en-US"/>
         </w:rPr>
       </w:pPr>
-      <w:bookmarkStart w:id="15" w:name="_Toc110000154"/>
+      <w:bookmarkStart w:id="16" w:name="_Toc110092434"/>
       <w:proofErr w:type="spellStart"/>
       <w:r>
         <w:rPr>
@@ -21334,7 +22844,7 @@
         <w:lastRenderedPageBreak/>
         <w:t>Water_Distribution</w:t>
       </w:r>
-      <w:bookmarkEnd w:id="15"/>
+      <w:bookmarkEnd w:id="16"/>
       <w:proofErr w:type="spellEnd"/>
     </w:p>
     <w:p>
@@ -22571,7 +24081,7 @@
           <w:lang w:val="en-US"/>
         </w:rPr>
       </w:pPr>
-      <w:bookmarkStart w:id="16" w:name="_Toc110000155"/>
+      <w:bookmarkStart w:id="17" w:name="_Toc110092435"/>
       <w:r>
         <w:rPr>
           <w:lang w:val="en-US"/>
@@ -22579,7 +24089,7 @@
         <w:lastRenderedPageBreak/>
         <w:t>Valve</w:t>
       </w:r>
-      <w:bookmarkEnd w:id="16"/>
+      <w:bookmarkEnd w:id="17"/>
     </w:p>
     <w:p>
       <w:pPr>
@@ -24368,7 +25878,7 @@
           <w:lang w:val="en-US"/>
         </w:rPr>
       </w:pPr>
-      <w:bookmarkStart w:id="17" w:name="_Toc110000156"/>
+      <w:bookmarkStart w:id="18" w:name="_Toc110092436"/>
       <w:r>
         <w:rPr>
           <w:noProof/>
@@ -24431,7 +25941,7 @@
         </w:rPr>
         <w:t>Pump</w:t>
       </w:r>
-      <w:bookmarkEnd w:id="17"/>
+      <w:bookmarkEnd w:id="18"/>
     </w:p>
     <w:p>
       <w:pPr>
@@ -26891,7 +28401,7 @@
           <w:lang w:val="en-US"/>
         </w:rPr>
       </w:pPr>
-      <w:bookmarkStart w:id="18" w:name="_Toc110000157"/>
+      <w:bookmarkStart w:id="19" w:name="_Toc110092437"/>
       <w:r>
         <w:rPr>
           <w:lang w:val="en-US"/>
@@ -26899,7 +28409,7 @@
         <w:lastRenderedPageBreak/>
         <w:t>Radiator</w:t>
       </w:r>
-      <w:bookmarkEnd w:id="18"/>
+      <w:bookmarkEnd w:id="19"/>
     </w:p>
     <w:p>
       <w:pPr>
@@ -27792,13 +29302,7 @@
         <w:rPr>
           <w:lang w:val="en-US"/>
         </w:rPr>
-        <w:t xml:space="preserve">Valve </w:t>
-      </w:r>
-      <w:r>
-        <w:rPr>
-          <w:lang w:val="en-US"/>
-        </w:rPr>
-        <w:t>Command</w:t>
+        <w:t>Valve Command</w:t>
       </w:r>
     </w:p>
     <w:tbl>
@@ -28370,13 +29874,7 @@
               <w:rPr>
                 <w:lang w:val="en-US"/>
               </w:rPr>
-              <w:t>Thermal_Power_Senso</w:t>
-            </w:r>
-            <w:r>
-              <w:rPr>
-                <w:lang w:val="en-US"/>
-              </w:rPr>
-              <w:t>r</w:t>
+              <w:t>Thermal_Power_Sensor</w:t>
             </w:r>
             <w:proofErr w:type="spellEnd"/>
           </w:p>
@@ -29044,7 +30542,7 @@
           <w:lang w:val="en-US"/>
         </w:rPr>
       </w:pPr>
-      <w:bookmarkStart w:id="19" w:name="_Toc110000158"/>
+      <w:bookmarkStart w:id="20" w:name="_Toc110092438"/>
       <w:r>
         <w:rPr>
           <w:lang w:val="en-US"/>
@@ -29052,7 +30550,7 @@
         <w:lastRenderedPageBreak/>
         <w:t>Battery</w:t>
       </w:r>
-      <w:bookmarkEnd w:id="19"/>
+      <w:bookmarkEnd w:id="20"/>
     </w:p>
     <w:p>
       <w:pPr>
@@ -30013,13 +31511,7 @@
               <w:rPr>
                 <w:lang w:val="en-US"/>
               </w:rPr>
-              <w:t>SOC</w:t>
-            </w:r>
-            <w:r>
-              <w:rPr>
-                <w:lang w:val="en-US"/>
-              </w:rPr>
-              <w:t>_Sensor</w:t>
+              <w:t>SOC_Sensor</w:t>
             </w:r>
             <w:proofErr w:type="spellEnd"/>
           </w:p>
@@ -30107,13 +31599,7 @@
               <w:rPr>
                 <w:lang w:val="en-US"/>
               </w:rPr>
-              <w:t>SOC</w:t>
-            </w:r>
-            <w:r>
-              <w:rPr>
-                <w:lang w:val="en-US"/>
-              </w:rPr>
-              <w:t>_Sensor</w:t>
+              <w:t>SOC_Sensor</w:t>
             </w:r>
             <w:proofErr w:type="spellEnd"/>
           </w:p>
@@ -31709,6 +33195,7 @@
   <w:style w:type="character" w:default="1" w:styleId="DefaultParagraphFont">
     <w:name w:val="Default Paragraph Font"/>
     <w:uiPriority w:val="1"/>
+    <w:semiHidden/>
     <w:unhideWhenUsed/>
   </w:style>
   <w:style w:type="table" w:default="1" w:styleId="TableNormal">

</xml_diff>